<commit_message>
Uploading some finalized sprint 0 documents
</commit_message>
<xml_diff>
--- a/Project Planning Documentation/CSCE 4905 Group 3 - Project Charter.docx
+++ b/Project Planning Documentation/CSCE 4905 Group 3 - Project Charter.docx
@@ -146,16 +146,7 @@
                 <w:sz w:val="18"/>
                 <w:szCs w:val="18"/>
               </w:rPr>
-              <w:t>Professor</w:t>
-            </w:r>
-            <w:r>
-              <w:rPr>
-                <w:rFonts w:ascii="Times" w:hAnsi="Times" w:cs="Times New Roman"/>
-                <w:color w:val="373D3F"/>
-                <w:sz w:val="18"/>
-                <w:szCs w:val="18"/>
-              </w:rPr>
-              <w:t xml:space="preserve"> </w:t>
+              <w:t xml:space="preserve">Professor </w:t>
             </w:r>
             <w:r>
               <w:rPr>
@@ -639,11 +630,47 @@
                     <w:jc w:val="center"/>
                     <w:rPr>
                       <w:rFonts w:ascii="Times" w:hAnsi="Times" w:cs="Times New Roman"/>
+                      <w:b w:val="0"/>
+                      <w:bCs w:val="0"/>
                       <w:color w:val="373D3F"/>
                       <w:sz w:val="18"/>
                       <w:szCs w:val="18"/>
                     </w:rPr>
                   </w:pPr>
+                  <w:r>
+                    <w:rPr>
+                      <w:rFonts w:ascii="Times" w:hAnsi="Times" w:cs="Times New Roman"/>
+                      <w:b w:val="0"/>
+                      <w:bCs w:val="0"/>
+                      <w:color w:val="373D3F"/>
+                      <w:sz w:val="18"/>
+                      <w:szCs w:val="18"/>
+                    </w:rPr>
+                    <w:t>February 16</w:t>
+                  </w:r>
+                  <w:r>
+                    <w:rPr>
+                      <w:rFonts w:ascii="Times" w:hAnsi="Times" w:cs="Times New Roman"/>
+                      <w:b w:val="0"/>
+                      <w:bCs w:val="0"/>
+                      <w:color w:val="373D3F"/>
+                      <w:sz w:val="18"/>
+                      <w:szCs w:val="18"/>
+                      <w:vertAlign w:val="superscript"/>
+                    </w:rPr>
+                    <w:t>th</w:t>
+                  </w:r>
+                  <w:r>
+                    <w:rPr>
+                      <w:rFonts w:ascii="Times" w:hAnsi="Times" w:cs="Times New Roman"/>
+                      <w:b w:val="0"/>
+                      <w:bCs w:val="0"/>
+                      <w:color w:val="373D3F"/>
+                      <w:sz w:val="18"/>
+                      <w:szCs w:val="18"/>
+                    </w:rPr>
+                    <w:t>, 2025</w:t>
+                  </w:r>
                 </w:p>
               </w:tc>
               <w:tc>
@@ -662,6 +689,15 @@
                       <w:szCs w:val="18"/>
                     </w:rPr>
                   </w:pPr>
+                  <w:r>
+                    <w:rPr>
+                      <w:rFonts w:ascii="Times" w:hAnsi="Times" w:cs="Times New Roman"/>
+                      <w:color w:val="373D3F"/>
+                      <w:sz w:val="18"/>
+                      <w:szCs w:val="18"/>
+                    </w:rPr>
+                    <w:t>2.0</w:t>
+                  </w:r>
                 </w:p>
               </w:tc>
               <w:tc>
@@ -680,6 +716,15 @@
                       <w:szCs w:val="18"/>
                     </w:rPr>
                   </w:pPr>
+                  <w:r>
+                    <w:rPr>
+                      <w:rFonts w:ascii="Times" w:hAnsi="Times" w:cs="Times New Roman"/>
+                      <w:color w:val="373D3F"/>
+                      <w:sz w:val="18"/>
+                      <w:szCs w:val="18"/>
+                    </w:rPr>
+                    <w:t>Declared our use of OpenCV and DeepFace in project scope</w:t>
+                  </w:r>
                 </w:p>
               </w:tc>
               <w:tc>
@@ -698,6 +743,15 @@
                       <w:szCs w:val="18"/>
                     </w:rPr>
                   </w:pPr>
+                  <w:r>
+                    <w:rPr>
+                      <w:rFonts w:ascii="Times" w:hAnsi="Times" w:cs="Times New Roman"/>
+                      <w:color w:val="373D3F"/>
+                      <w:sz w:val="18"/>
+                      <w:szCs w:val="18"/>
+                    </w:rPr>
+                    <w:t>Brendon Stepanek</w:t>
+                  </w:r>
                 </w:p>
               </w:tc>
             </w:tr>
@@ -1188,7 +1242,34 @@
                 <w:sz w:val="18"/>
                 <w:szCs w:val="18"/>
               </w:rPr>
-              <w:t>: We will be using an existing AI facial recognition model like DeepFace or Amazon’s Rekognition.</w:t>
+              <w:t xml:space="preserve">: We will be using </w:t>
+            </w:r>
+            <w:r>
+              <w:rPr>
+                <w:rFonts w:ascii="Times" w:hAnsi="Times" w:cs="Times New Roman"/>
+                <w:color w:val="373D3F"/>
+                <w:sz w:val="18"/>
+                <w:szCs w:val="18"/>
+              </w:rPr>
+              <w:t xml:space="preserve">the </w:t>
+            </w:r>
+            <w:r>
+              <w:rPr>
+                <w:rFonts w:ascii="Times" w:hAnsi="Times" w:cs="Times New Roman"/>
+                <w:color w:val="373D3F"/>
+                <w:sz w:val="18"/>
+                <w:szCs w:val="18"/>
+              </w:rPr>
+              <w:t>existing AI facial recognition model</w:t>
+            </w:r>
+            <w:r>
+              <w:rPr>
+                <w:rFonts w:ascii="Times" w:hAnsi="Times" w:cs="Times New Roman"/>
+                <w:color w:val="373D3F"/>
+                <w:sz w:val="18"/>
+                <w:szCs w:val="18"/>
+              </w:rPr>
+              <w:t>s OpenCV and DeepFace.</w:t>
             </w:r>
           </w:p>
           <w:p>
@@ -1249,6 +1330,7 @@
                 <w:sz w:val="18"/>
                 <w:szCs w:val="18"/>
               </w:rPr>
+              <w:lastRenderedPageBreak/>
               <w:t>System Testing</w:t>
             </w:r>
             <w:r>
@@ -1311,7 +1393,6 @@
                 <w:sz w:val="18"/>
                 <w:szCs w:val="18"/>
               </w:rPr>
-              <w:lastRenderedPageBreak/>
               <w:t>Training Documentation</w:t>
             </w:r>
             <w:r>
@@ -2404,6 +2485,7 @@
                 <w:sz w:val="20"/>
                 <w:szCs w:val="20"/>
               </w:rPr>
+              <w:lastRenderedPageBreak/>
               <w:t>Group Project Presentation and Submission</w:t>
             </w:r>
           </w:p>
@@ -2440,7 +2522,6 @@
                 <w:sz w:val="18"/>
                 <w:szCs w:val="18"/>
               </w:rPr>
-              <w:lastRenderedPageBreak/>
               <w:t>Present the complete project (Sprints 0, 1, 2) and submit the final prototype.</w:t>
             </w:r>
           </w:p>
@@ -3133,7 +3214,17 @@
                 <w:sz w:val="18"/>
                 <w:szCs w:val="18"/>
               </w:rPr>
-              <w:t>We decided to take on the project of developing a facial recognition attendance system because of the current inefficiencies in attendance-taking methods. It is not uncommon at UNT to have a 50-minute class with 80+ students in an auditorium, manual attendance taking are time consuming and at times, disruptive. By implementing this system, that process becomes automated and removes the burden of attendance taking, therefore enhancing the overall classroom experience for students and teachers.</w:t>
+              <w:t xml:space="preserve">We decided to take on the project of developing a facial recognition attendance system because of the current inefficiencies in attendance-taking methods. It is not uncommon at UNT to have a 50-minute class with 80+ students in an auditorium, manual attendance taking are time consuming and at times, disruptive. By implementing this system, that process becomes automated and removes the burden of attendance taking, therefore enhancing the </w:t>
+            </w:r>
+            <w:r>
+              <w:rPr>
+                <w:rFonts w:ascii="Times" w:hAnsi="Times" w:cs="Times New Roman"/>
+                <w:color w:val="373D3F"/>
+                <w:sz w:val="18"/>
+                <w:szCs w:val="18"/>
+              </w:rPr>
+              <w:lastRenderedPageBreak/>
+              <w:t>overall classroom experience for students and teachers.</w:t>
             </w:r>
             <w:r>
               <w:rPr>
@@ -8365,6 +8456,7 @@
   <w:style w:type="character" w:default="1" w:styleId="DefaultParagraphFont">
     <w:name w:val="Default Paragraph Font"/>
     <w:uiPriority w:val="1"/>
+    <w:semiHidden/>
     <w:unhideWhenUsed/>
   </w:style>
   <w:style w:type="table" w:default="1" w:styleId="TableNormal">
@@ -8848,20 +8940,20 @@
 </file>
 
 <file path=customXml/item1.xml><?xml version="1.0" encoding="utf-8"?>
-<p:properties xmlns:p="http://schemas.microsoft.com/office/2006/metadata/properties" xmlns:xsi="http://www.w3.org/2001/XMLSchema-instance" xmlns:pc="http://schemas.microsoft.com/office/infopath/2007/PartnerControls">
-  <documentManagement>
-    <_activity xmlns="9185e807-6454-4e35-aa05-17d2b777057b" xsi:nil="true"/>
-  </documentManagement>
-</p:properties>
-</file>
-
-<file path=customXml/item2.xml><?xml version="1.0" encoding="utf-8"?>
 <?mso-contentType ?>
 <FormTemplates xmlns="http://schemas.microsoft.com/sharepoint/v3/contenttype/forms">
   <Display>DocumentLibraryForm</Display>
   <Edit>DocumentLibraryForm</Edit>
   <New>DocumentLibraryForm</New>
 </FormTemplates>
+</file>
+
+<file path=customXml/item2.xml><?xml version="1.0" encoding="utf-8"?>
+<p:properties xmlns:p="http://schemas.microsoft.com/office/2006/metadata/properties" xmlns:xsi="http://www.w3.org/2001/XMLSchema-instance" xmlns:pc="http://schemas.microsoft.com/office/infopath/2007/PartnerControls">
+  <documentManagement>
+    <_activity xmlns="9185e807-6454-4e35-aa05-17d2b777057b" xsi:nil="true"/>
+  </documentManagement>
+</p:properties>
 </file>
 
 <file path=customXml/item3.xml><?xml version="1.0" encoding="utf-8"?>
@@ -9074,19 +9166,19 @@
 </file>
 
 <file path=customXml/itemProps1.xml><?xml version="1.0" encoding="utf-8"?>
+<ds:datastoreItem xmlns:ds="http://schemas.openxmlformats.org/officeDocument/2006/customXml" ds:itemID="{19987E05-5431-4FDB-9031-DA392FE564C1}">
+  <ds:schemaRefs>
+    <ds:schemaRef ds:uri="http://schemas.microsoft.com/sharepoint/v3/contenttype/forms"/>
+  </ds:schemaRefs>
+</ds:datastoreItem>
+</file>
+
+<file path=customXml/itemProps2.xml><?xml version="1.0" encoding="utf-8"?>
 <ds:datastoreItem xmlns:ds="http://schemas.openxmlformats.org/officeDocument/2006/customXml" ds:itemID="{7230D9B9-1C16-49D5-B4BA-552CDE1DB693}">
   <ds:schemaRefs>
     <ds:schemaRef ds:uri="http://schemas.microsoft.com/office/2006/metadata/properties"/>
     <ds:schemaRef ds:uri="http://schemas.microsoft.com/office/infopath/2007/PartnerControls"/>
     <ds:schemaRef ds:uri="9185e807-6454-4e35-aa05-17d2b777057b"/>
-  </ds:schemaRefs>
-</ds:datastoreItem>
-</file>
-
-<file path=customXml/itemProps2.xml><?xml version="1.0" encoding="utf-8"?>
-<ds:datastoreItem xmlns:ds="http://schemas.openxmlformats.org/officeDocument/2006/customXml" ds:itemID="{19987E05-5431-4FDB-9031-DA392FE564C1}">
-  <ds:schemaRefs>
-    <ds:schemaRef ds:uri="http://schemas.microsoft.com/sharepoint/v3/contenttype/forms"/>
   </ds:schemaRefs>
 </ds:datastoreItem>
 </file>

</xml_diff>